<commit_message>
Added Mark as complete feature
</commit_message>
<xml_diff>
--- a/todoDemo.docx
+++ b/todoDemo.docx
@@ -98,24 +98,16 @@
           <w:b/>
           <w:sz w:val="48"/>
         </w:rPr>
-        <w:t>Add Item</w:t>
-      </w:r>
-      <w:r>
+        <w:t>Add Item Page:</w:t>
+      </w:r>
+    </w:p>
+    <w:p>
+      <w:pPr>
         <w:rPr>
           <w:rFonts w:ascii="Times New Roman" w:hAnsi="Times New Roman" w:cs="Times New Roman"/>
           <w:b/>
           <w:sz w:val="48"/>
         </w:rPr>
-        <w:t xml:space="preserve"> Page:</w:t>
-      </w:r>
-    </w:p>
-    <w:p>
-      <w:pPr>
-        <w:rPr>
-          <w:rFonts w:ascii="Times New Roman" w:hAnsi="Times New Roman" w:cs="Times New Roman"/>
-          <w:b/>
-          <w:sz w:val="48"/>
-        </w:rPr>
       </w:pPr>
       <w:r>
         <w:rPr>
@@ -123,10 +115,10 @@
           <w:lang w:eastAsia="en-IN"/>
         </w:rPr>
         <w:drawing>
-          <wp:inline distT="0" distB="0" distL="0" distR="0" wp14:anchorId="1025EA4F" wp14:editId="4491B8D0">
+          <wp:inline distT="0" distB="0" distL="0" distR="0" wp14:anchorId="28C85913" wp14:editId="6968AC22">
             <wp:extent cx="5731510" cy="3096260"/>
             <wp:effectExtent l="0" t="0" r="2540" b="8890"/>
-            <wp:docPr id="2" name="Picture 2"/>
+            <wp:docPr id="7" name="Picture 7"/>
             <wp:cNvGraphicFramePr>
               <a:graphicFrameLocks xmlns:a="http://schemas.openxmlformats.org/drawingml/2006/main" noChangeAspect="1"/>
             </wp:cNvGraphicFramePr>
@@ -174,10 +166,10 @@
         </w:rPr>
         <w:lastRenderedPageBreak/>
         <w:drawing>
-          <wp:inline distT="0" distB="0" distL="0" distR="0" wp14:anchorId="55DF3908" wp14:editId="2F2E0A15">
+          <wp:inline distT="0" distB="0" distL="0" distR="0" wp14:anchorId="3C773D9E" wp14:editId="51E6063F">
             <wp:extent cx="5731510" cy="3096260"/>
             <wp:effectExtent l="0" t="0" r="2540" b="8890"/>
-            <wp:docPr id="3" name="Picture 3"/>
+            <wp:docPr id="8" name="Picture 8"/>
             <wp:cNvGraphicFramePr>
               <a:graphicFrameLocks xmlns:a="http://schemas.openxmlformats.org/drawingml/2006/main" noChangeAspect="1"/>
             </wp:cNvGraphicFramePr>
@@ -222,35 +214,23 @@
           <w:rFonts w:ascii="Times New Roman" w:hAnsi="Times New Roman" w:cs="Times New Roman"/>
           <w:sz w:val="24"/>
         </w:rPr>
-        <w:t xml:space="preserve">On click of </w:t>
-      </w:r>
-      <w:r>
-        <w:rPr>
-          <w:rFonts w:ascii="Times New Roman" w:hAnsi="Times New Roman" w:cs="Times New Roman"/>
-          <w:sz w:val="24"/>
-        </w:rPr>
-        <w:t>save</w:t>
-      </w:r>
-      <w:r>
-        <w:rPr>
-          <w:rFonts w:ascii="Times New Roman" w:hAnsi="Times New Roman" w:cs="Times New Roman"/>
-          <w:sz w:val="24"/>
-        </w:rPr>
-        <w:t xml:space="preserve"> button </w:t>
-      </w:r>
-      <w:r>
-        <w:rPr>
-          <w:rFonts w:ascii="Times New Roman" w:hAnsi="Times New Roman" w:cs="Times New Roman"/>
-          <w:sz w:val="24"/>
-        </w:rPr>
-        <w:t>user will be redirected to view items page where he can either edit the task or delete the task</w:t>
-      </w:r>
-      <w:r>
-        <w:rPr>
-          <w:rFonts w:ascii="Times New Roman" w:hAnsi="Times New Roman" w:cs="Times New Roman"/>
-          <w:sz w:val="24"/>
-        </w:rPr>
-        <w:t>.</w:t>
+        <w:t xml:space="preserve">On click of save button user will be redirected to view items page where he can either edit the </w:t>
+      </w:r>
+      <w:proofErr w:type="gramStart"/>
+      <w:r>
+        <w:rPr>
+          <w:rFonts w:ascii="Times New Roman" w:hAnsi="Times New Roman" w:cs="Times New Roman"/>
+          <w:sz w:val="24"/>
+        </w:rPr>
+        <w:t>task</w:t>
+      </w:r>
+      <w:proofErr w:type="gramEnd"/>
+      <w:r>
+        <w:rPr>
+          <w:rFonts w:ascii="Times New Roman" w:hAnsi="Times New Roman" w:cs="Times New Roman"/>
+          <w:sz w:val="24"/>
+        </w:rPr>
+        <w:t xml:space="preserve"> or delete the task.</w:t>
       </w:r>
     </w:p>
     <w:p>
@@ -267,74 +247,34 @@
           <w:b/>
           <w:sz w:val="48"/>
         </w:rPr>
-        <w:t>View</w:t>
-      </w:r>
+        <w:t xml:space="preserve">View Items Page </w:t>
+      </w:r>
+      <w:proofErr w:type="gramStart"/>
       <w:r>
         <w:rPr>
           <w:rFonts w:ascii="Times New Roman" w:hAnsi="Times New Roman" w:cs="Times New Roman"/>
           <w:b/>
           <w:sz w:val="48"/>
         </w:rPr>
-        <w:t xml:space="preserve"> Item</w:t>
-      </w:r>
+        <w:t>After</w:t>
+      </w:r>
+      <w:proofErr w:type="gramEnd"/>
       <w:r>
         <w:rPr>
           <w:rFonts w:ascii="Times New Roman" w:hAnsi="Times New Roman" w:cs="Times New Roman"/>
           <w:b/>
           <w:sz w:val="48"/>
         </w:rPr>
-        <w:t>s</w:t>
-      </w:r>
-      <w:r>
+        <w:t xml:space="preserve"> Adding Tasks:</w:t>
+      </w:r>
+    </w:p>
+    <w:p>
+      <w:pPr>
         <w:rPr>
           <w:rFonts w:ascii="Times New Roman" w:hAnsi="Times New Roman" w:cs="Times New Roman"/>
           <w:b/>
           <w:sz w:val="48"/>
         </w:rPr>
-        <w:t xml:space="preserve"> Page</w:t>
-      </w:r>
-      <w:r>
-        <w:rPr>
-          <w:rFonts w:ascii="Times New Roman" w:hAnsi="Times New Roman" w:cs="Times New Roman"/>
-          <w:b/>
-          <w:sz w:val="48"/>
-        </w:rPr>
-        <w:t xml:space="preserve"> </w:t>
-      </w:r>
-      <w:proofErr w:type="gramStart"/>
-      <w:r>
-        <w:rPr>
-          <w:rFonts w:ascii="Times New Roman" w:hAnsi="Times New Roman" w:cs="Times New Roman"/>
-          <w:b/>
-          <w:sz w:val="48"/>
-        </w:rPr>
-        <w:t>After</w:t>
-      </w:r>
-      <w:proofErr w:type="gramEnd"/>
-      <w:r>
-        <w:rPr>
-          <w:rFonts w:ascii="Times New Roman" w:hAnsi="Times New Roman" w:cs="Times New Roman"/>
-          <w:b/>
-          <w:sz w:val="48"/>
-        </w:rPr>
-        <w:t xml:space="preserve"> Adding Tasks</w:t>
-      </w:r>
-      <w:r>
-        <w:rPr>
-          <w:rFonts w:ascii="Times New Roman" w:hAnsi="Times New Roman" w:cs="Times New Roman"/>
-          <w:b/>
-          <w:sz w:val="48"/>
-        </w:rPr>
-        <w:t>:</w:t>
-      </w:r>
-    </w:p>
-    <w:p>
-      <w:pPr>
-        <w:rPr>
-          <w:rFonts w:ascii="Times New Roman" w:hAnsi="Times New Roman" w:cs="Times New Roman"/>
-          <w:b/>
-          <w:sz w:val="48"/>
-        </w:rPr>
       </w:pPr>
       <w:r>
         <w:rPr>
@@ -342,10 +282,10 @@
           <w:lang w:eastAsia="en-IN"/>
         </w:rPr>
         <w:drawing>
-          <wp:inline distT="0" distB="0" distL="0" distR="0" wp14:anchorId="4730F9F7" wp14:editId="657FE38C">
+          <wp:inline distT="0" distB="0" distL="0" distR="0" wp14:anchorId="75BAF52F" wp14:editId="34CC6E45">
             <wp:extent cx="5731510" cy="3096260"/>
             <wp:effectExtent l="0" t="0" r="2540" b="8890"/>
-            <wp:docPr id="4" name="Picture 4"/>
+            <wp:docPr id="9" name="Picture 9"/>
             <wp:cNvGraphicFramePr>
               <a:graphicFrameLocks xmlns:a="http://schemas.openxmlformats.org/drawingml/2006/main" noChangeAspect="1"/>
             </wp:cNvGraphicFramePr>
@@ -390,14 +330,7 @@
           <w:rFonts w:ascii="Times New Roman" w:hAnsi="Times New Roman" w:cs="Times New Roman"/>
           <w:sz w:val="24"/>
         </w:rPr>
-        <w:t xml:space="preserve">On click of </w:t>
-      </w:r>
-      <w:r>
-        <w:rPr>
-          <w:rFonts w:ascii="Times New Roman" w:hAnsi="Times New Roman" w:cs="Times New Roman"/>
-          <w:sz w:val="24"/>
-        </w:rPr>
-        <w:t xml:space="preserve">edit button the user will be again redirected to edit page in this case </w:t>
+        <w:t xml:space="preserve">On click of edit button the user will be again redirected to edit page in this case </w:t>
       </w:r>
       <w:proofErr w:type="spellStart"/>
       <w:r>
@@ -461,10 +394,10 @@
         </w:rPr>
         <w:lastRenderedPageBreak/>
         <w:drawing>
-          <wp:inline distT="0" distB="0" distL="0" distR="0" wp14:anchorId="69E8878B" wp14:editId="5B98F20F">
+          <wp:inline distT="0" distB="0" distL="0" distR="0" wp14:anchorId="34783D4E" wp14:editId="703AE5D1">
             <wp:extent cx="5731510" cy="3096260"/>
             <wp:effectExtent l="0" t="0" r="2540" b="8890"/>
-            <wp:docPr id="5" name="Picture 5"/>
+            <wp:docPr id="10" name="Picture 10"/>
             <wp:cNvGraphicFramePr>
               <a:graphicFrameLocks xmlns:a="http://schemas.openxmlformats.org/drawingml/2006/main" noChangeAspect="1"/>
             </wp:cNvGraphicFramePr>
@@ -532,17 +465,8 @@
           <w:rFonts w:ascii="Times New Roman" w:hAnsi="Times New Roman" w:cs="Times New Roman"/>
           <w:sz w:val="24"/>
         </w:rPr>
-        <w:t xml:space="preserve">Now if </w:t>
-      </w:r>
-      <w:proofErr w:type="spellStart"/>
-      <w:r>
-        <w:rPr>
-          <w:rFonts w:ascii="Times New Roman" w:hAnsi="Times New Roman" w:cs="Times New Roman"/>
-          <w:sz w:val="24"/>
-        </w:rPr>
-        <w:t>i</w:t>
-      </w:r>
-      <w:proofErr w:type="spellEnd"/>
+        <w:t>Now if I</w:t>
+      </w:r>
       <w:r>
         <w:rPr>
           <w:rFonts w:ascii="Times New Roman" w:hAnsi="Times New Roman" w:cs="Times New Roman"/>
@@ -564,10 +488,10 @@
           <w:lang w:eastAsia="en-IN"/>
         </w:rPr>
         <w:drawing>
-          <wp:inline distT="0" distB="0" distL="0" distR="0" wp14:anchorId="71520A3D" wp14:editId="7E867B42">
+          <wp:inline distT="0" distB="0" distL="0" distR="0" wp14:anchorId="3E4CC7A5" wp14:editId="68632698">
             <wp:extent cx="5731510" cy="3096260"/>
             <wp:effectExtent l="0" t="0" r="2540" b="8890"/>
-            <wp:docPr id="6" name="Picture 6"/>
+            <wp:docPr id="11" name="Picture 11"/>
             <wp:cNvGraphicFramePr>
               <a:graphicFrameLocks xmlns:a="http://schemas.openxmlformats.org/drawingml/2006/main" noChangeAspect="1"/>
             </wp:cNvGraphicFramePr>
@@ -599,24 +523,24 @@
           </wp:inline>
         </w:drawing>
       </w:r>
-    </w:p>
-    <w:p>
-      <w:pPr>
-        <w:rPr>
-          <w:rFonts w:ascii="Times New Roman" w:hAnsi="Times New Roman" w:cs="Times New Roman"/>
-          <w:sz w:val="24"/>
-        </w:rPr>
-      </w:pPr>
-    </w:p>
-    <w:p>
-      <w:pPr>
-        <w:rPr>
-          <w:rFonts w:ascii="Times New Roman" w:hAnsi="Times New Roman" w:cs="Times New Roman"/>
-          <w:sz w:val="24"/>
-        </w:rPr>
-      </w:pPr>
       <w:bookmarkStart w:id="0" w:name="_GoBack"/>
       <w:bookmarkEnd w:id="0"/>
+    </w:p>
+    <w:p>
+      <w:pPr>
+        <w:rPr>
+          <w:rFonts w:ascii="Times New Roman" w:hAnsi="Times New Roman" w:cs="Times New Roman"/>
+          <w:sz w:val="24"/>
+        </w:rPr>
+      </w:pPr>
+    </w:p>
+    <w:p>
+      <w:pPr>
+        <w:rPr>
+          <w:rFonts w:ascii="Times New Roman" w:hAnsi="Times New Roman" w:cs="Times New Roman"/>
+          <w:sz w:val="24"/>
+        </w:rPr>
+      </w:pPr>
     </w:p>
     <w:sectPr>
       <w:pgSz w:w="11906" w:h="16838"/>

</xml_diff>